<commit_message>
user accounts added, need to sort access control
</commit_message>
<xml_diff>
--- a/401_OperatingSystems/assignments/15228802_401IT_CW2.docx
+++ b/401_OperatingSystems/assignments/15228802_401IT_CW2.docx
@@ -1551,7 +1551,7 @@
           <w:sz w:val="26"/>
           <w:szCs w:val="26"/>
         </w:rPr>
-        <w:t>Windows – Admin, Dev, Intern, HR</w:t>
+        <w:t xml:space="preserve">Windows – </w:t>
       </w:r>
     </w:p>
     <w:p>
@@ -1566,7 +1566,28 @@
           <w:sz w:val="26"/>
           <w:szCs w:val="26"/>
         </w:rPr>
-        <w:t>Server – Admin, Server Manager</w:t>
+        <w:t>Admin,</w:t>
+      </w:r>
+      <w:r>
+        <w:rPr>
+          <w:sz w:val="26"/>
+          <w:szCs w:val="26"/>
+        </w:rPr>
+        <w:t xml:space="preserve"> GUI</w:t>
+      </w:r>
+      <w:r>
+        <w:rPr>
+          <w:sz w:val="26"/>
+          <w:szCs w:val="26"/>
+        </w:rPr>
+        <w:t xml:space="preserve"> pw *12345abc</w:t>
+      </w:r>
+      <w:r>
+        <w:rPr>
+          <w:sz w:val="26"/>
+          <w:szCs w:val="26"/>
+        </w:rPr>
+        <w:t xml:space="preserve"> security q 1</w:t>
       </w:r>
     </w:p>
     <w:p>
@@ -1581,7 +1602,227 @@
           <w:sz w:val="26"/>
           <w:szCs w:val="26"/>
         </w:rPr>
-        <w:t>Linux – Admin, Dev, Intern (if a dev intern)</w:t>
+        <w:t xml:space="preserve"> Dev, </w:t>
+      </w:r>
+      <w:r>
+        <w:rPr>
+          <w:sz w:val="26"/>
+          <w:szCs w:val="26"/>
+        </w:rPr>
+        <w:t>CLI</w:t>
+      </w:r>
+      <w:r>
+        <w:rPr>
+          <w:sz w:val="26"/>
+          <w:szCs w:val="26"/>
+        </w:rPr>
+        <w:t xml:space="preserve"> *12345abc</w:t>
+      </w:r>
+    </w:p>
+    <w:p>
+      <w:pPr>
+        <w:rPr>
+          <w:sz w:val="26"/>
+          <w:szCs w:val="26"/>
+        </w:rPr>
+      </w:pPr>
+      <w:r>
+        <w:rPr>
+          <w:sz w:val="26"/>
+          <w:szCs w:val="26"/>
+        </w:rPr>
+        <w:t>Intern,</w:t>
+      </w:r>
+      <w:r>
+        <w:rPr>
+          <w:sz w:val="26"/>
+          <w:szCs w:val="26"/>
+        </w:rPr>
+        <w:t xml:space="preserve"> GUI</w:t>
+      </w:r>
+      <w:r>
+        <w:rPr>
+          <w:sz w:val="26"/>
+          <w:szCs w:val="26"/>
+        </w:rPr>
+        <w:t xml:space="preserve"> pw *12345abc</w:t>
+      </w:r>
+      <w:r>
+        <w:rPr>
+          <w:sz w:val="26"/>
+          <w:szCs w:val="26"/>
+        </w:rPr>
+        <w:t xml:space="preserve"> security q 1</w:t>
+      </w:r>
+    </w:p>
+    <w:p>
+      <w:pPr>
+        <w:rPr>
+          <w:sz w:val="26"/>
+          <w:szCs w:val="26"/>
+        </w:rPr>
+      </w:pPr>
+      <w:r>
+        <w:rPr>
+          <w:sz w:val="26"/>
+          <w:szCs w:val="26"/>
+        </w:rPr>
+        <w:t xml:space="preserve"> HR</w:t>
+      </w:r>
+      <w:r>
+        <w:rPr>
+          <w:sz w:val="26"/>
+          <w:szCs w:val="26"/>
+        </w:rPr>
+        <w:t xml:space="preserve"> CLI</w:t>
+      </w:r>
+      <w:r>
+        <w:rPr>
+          <w:sz w:val="26"/>
+          <w:szCs w:val="26"/>
+        </w:rPr>
+        <w:t xml:space="preserve"> *12345abc</w:t>
+      </w:r>
+    </w:p>
+    <w:p>
+      <w:pPr>
+        <w:rPr>
+          <w:sz w:val="26"/>
+          <w:szCs w:val="26"/>
+        </w:rPr>
+      </w:pPr>
+      <w:r>
+        <w:rPr>
+          <w:sz w:val="26"/>
+          <w:szCs w:val="26"/>
+        </w:rPr>
+        <w:t xml:space="preserve">Server – </w:t>
+      </w:r>
+    </w:p>
+    <w:p>
+      <w:pPr>
+        <w:rPr>
+          <w:sz w:val="26"/>
+          <w:szCs w:val="26"/>
+        </w:rPr>
+      </w:pPr>
+      <w:r>
+        <w:rPr>
+          <w:sz w:val="26"/>
+          <w:szCs w:val="26"/>
+        </w:rPr>
+        <w:t>Admin,</w:t>
+      </w:r>
+      <w:r>
+        <w:rPr>
+          <w:sz w:val="26"/>
+          <w:szCs w:val="26"/>
+        </w:rPr>
+        <w:t xml:space="preserve"> CLI</w:t>
+      </w:r>
+    </w:p>
+    <w:p>
+      <w:pPr>
+        <w:rPr>
+          <w:sz w:val="26"/>
+          <w:szCs w:val="26"/>
+        </w:rPr>
+      </w:pPr>
+      <w:r>
+        <w:rPr>
+          <w:sz w:val="26"/>
+          <w:szCs w:val="26"/>
+        </w:rPr>
+        <w:t xml:space="preserve"> Server Manager</w:t>
+      </w:r>
+      <w:r>
+        <w:rPr>
+          <w:sz w:val="26"/>
+          <w:szCs w:val="26"/>
+        </w:rPr>
+        <w:t xml:space="preserve"> GUI</w:t>
+      </w:r>
+    </w:p>
+    <w:p>
+      <w:pPr>
+        <w:rPr>
+          <w:sz w:val="26"/>
+          <w:szCs w:val="26"/>
+        </w:rPr>
+      </w:pPr>
+      <w:r>
+        <w:rPr>
+          <w:sz w:val="26"/>
+          <w:szCs w:val="26"/>
+        </w:rPr>
+        <w:lastRenderedPageBreak/>
+        <w:t>Linux –</w:t>
+      </w:r>
+    </w:p>
+    <w:p>
+      <w:pPr>
+        <w:rPr>
+          <w:sz w:val="26"/>
+          <w:szCs w:val="26"/>
+        </w:rPr>
+      </w:pPr>
+      <w:r>
+        <w:rPr>
+          <w:sz w:val="26"/>
+          <w:szCs w:val="26"/>
+        </w:rPr>
+        <w:t xml:space="preserve"> Admin, </w:t>
+      </w:r>
+      <w:r>
+        <w:rPr>
+          <w:sz w:val="26"/>
+          <w:szCs w:val="26"/>
+        </w:rPr>
+        <w:t>CLI</w:t>
+      </w:r>
+    </w:p>
+    <w:p>
+      <w:pPr>
+        <w:rPr>
+          <w:sz w:val="26"/>
+          <w:szCs w:val="26"/>
+        </w:rPr>
+      </w:pPr>
+      <w:r>
+        <w:rPr>
+          <w:sz w:val="26"/>
+          <w:szCs w:val="26"/>
+        </w:rPr>
+        <w:t xml:space="preserve">Dev, </w:t>
+      </w:r>
+      <w:r>
+        <w:rPr>
+          <w:sz w:val="26"/>
+          <w:szCs w:val="26"/>
+        </w:rPr>
+        <w:t>GUI</w:t>
+      </w:r>
+    </w:p>
+    <w:p>
+      <w:pPr>
+        <w:rPr>
+          <w:sz w:val="26"/>
+          <w:szCs w:val="26"/>
+        </w:rPr>
+      </w:pPr>
+      <w:r>
+        <w:rPr>
+          <w:sz w:val="26"/>
+          <w:szCs w:val="26"/>
+        </w:rPr>
+        <w:t>Intern (if a dev intern)</w:t>
+      </w:r>
+      <w:r>
+        <w:rPr>
+          <w:sz w:val="26"/>
+          <w:szCs w:val="26"/>
+        </w:rPr>
+        <w:t xml:space="preserve"> CLI</w:t>
       </w:r>
     </w:p>
     <w:p>
@@ -1869,7 +2110,7 @@
             <w:noProof/>
             <w:snapToGrid w:val="0"/>
           </w:rPr>
-          <w:t>17/07/2025</w:t>
+          <w:t>21/07/2025</w:t>
         </w:r>
         <w:r>
           <w:rPr>
@@ -4029,6 +4270,19 @@
 </file>
 
 <file path=customXml/item1.xml><?xml version="1.0" encoding="utf-8"?>
+<b:Sources xmlns:b="http://schemas.openxmlformats.org/officeDocument/2006/bibliography" xmlns="http://schemas.openxmlformats.org/officeDocument/2006/bibliography" SelectedStyle="\APASixthEditionOfficeOnline.xsl" StyleName="APA" Version="6"/>
+</file>
+
+<file path=customXml/item2.xml><?xml version="1.0" encoding="utf-8"?>
+<?mso-contentType ?>
+<FormTemplates xmlns="http://schemas.microsoft.com/sharepoint/v3/contenttype/forms">
+  <Display>DocumentLibraryForm</Display>
+  <Edit>DocumentLibraryForm</Edit>
+  <New>DocumentLibraryForm</New>
+</FormTemplates>
+</file>
+
+<file path=customXml/item3.xml><?xml version="1.0" encoding="utf-8"?>
 <ct:contentTypeSchema xmlns:ct="http://schemas.microsoft.com/office/2006/metadata/contentType" xmlns:ma="http://schemas.microsoft.com/office/2006/metadata/properties/metaAttributes" ct:_="" ma:_="" ma:contentTypeName="Document" ma:contentTypeID="0x010100D43454A992A19D4D8A4CB668637C053A" ma:contentTypeVersion="12" ma:contentTypeDescription="Create a new document." ma:contentTypeScope="" ma:versionID="40f9b7ec4dfcb537eed15f7f37dc57f5">
   <xsd:schema xmlns:xsd="http://www.w3.org/2001/XMLSchema" xmlns:xs="http://www.w3.org/2001/XMLSchema" xmlns:p="http://schemas.microsoft.com/office/2006/metadata/properties" xmlns:ns2="ddfe0ad1-4112-43da-8459-9b98cdaf43c0" xmlns:ns3="52aa10b1-e014-457b-b87c-c1f0ee70ef75" targetNamespace="http://schemas.microsoft.com/office/2006/metadata/properties" ma:root="true" ma:fieldsID="598238c3603307530db4b697acfec705" ns2:_="" ns3:_="">
     <xsd:import namespace="ddfe0ad1-4112-43da-8459-9b98cdaf43c0"/>
@@ -4245,20 +4499,23 @@
 </ct:contentTypeSchema>
 </file>
 
-<file path=customXml/item2.xml><?xml version="1.0" encoding="utf-8"?>
-<?mso-contentType ?>
-<FormTemplates xmlns="http://schemas.microsoft.com/sharepoint/v3/contenttype/forms">
-  <Display>DocumentLibraryForm</Display>
-  <Edit>DocumentLibraryForm</Edit>
-  <New>DocumentLibraryForm</New>
-</FormTemplates>
+<file path=customXml/itemProps1.xml><?xml version="1.0" encoding="utf-8"?>
+<ds:datastoreItem xmlns:ds="http://schemas.openxmlformats.org/officeDocument/2006/customXml" ds:itemID="{93F3EFEB-17F2-4428-9B7D-3F74E65F7572}">
+  <ds:schemaRefs>
+    <ds:schemaRef ds:uri="http://schemas.openxmlformats.org/officeDocument/2006/bibliography"/>
+  </ds:schemaRefs>
+</ds:datastoreItem>
 </file>
 
-<file path=customXml/item3.xml><?xml version="1.0" encoding="utf-8"?>
-<b:Sources xmlns:b="http://schemas.openxmlformats.org/officeDocument/2006/bibliography" xmlns="http://schemas.openxmlformats.org/officeDocument/2006/bibliography" SelectedStyle="\APASixthEditionOfficeOnline.xsl" StyleName="APA" Version="6"/>
+<file path=customXml/itemProps2.xml><?xml version="1.0" encoding="utf-8"?>
+<ds:datastoreItem xmlns:ds="http://schemas.openxmlformats.org/officeDocument/2006/customXml" ds:itemID="{CAB1111E-B29A-41A9-BF57-61D17CE24E23}">
+  <ds:schemaRefs>
+    <ds:schemaRef ds:uri="http://schemas.microsoft.com/sharepoint/v3/contenttype/forms"/>
+  </ds:schemaRefs>
+</ds:datastoreItem>
 </file>
 
-<file path=customXml/itemProps1.xml><?xml version="1.0" encoding="utf-8"?>
+<file path=customXml/itemProps3.xml><?xml version="1.0" encoding="utf-8"?>
 <ds:datastoreItem xmlns:ds="http://schemas.openxmlformats.org/officeDocument/2006/customXml" ds:itemID="{DBD2E314-58B9-4783-BF67-C2631A8A07B6}">
   <ds:schemaRefs>
     <ds:schemaRef ds:uri="http://schemas.microsoft.com/office/2006/metadata/contentType"/>
@@ -4275,20 +4532,4 @@
     <ds:schemaRef ds:uri="http://schemas.microsoft.com/internal/obd"/>
   </ds:schemaRefs>
 </ds:datastoreItem>
-</file>
-
-<file path=customXml/itemProps2.xml><?xml version="1.0" encoding="utf-8"?>
-<ds:datastoreItem xmlns:ds="http://schemas.openxmlformats.org/officeDocument/2006/customXml" ds:itemID="{CAB1111E-B29A-41A9-BF57-61D17CE24E23}">
-  <ds:schemaRefs>
-    <ds:schemaRef ds:uri="http://schemas.microsoft.com/sharepoint/v3/contenttype/forms"/>
-  </ds:schemaRefs>
-</ds:datastoreItem>
-</file>
-
-<file path=customXml/itemProps3.xml><?xml version="1.0" encoding="utf-8"?>
-<ds:datastoreItem xmlns:ds="http://schemas.openxmlformats.org/officeDocument/2006/customXml" ds:itemID="{93F3EFEB-17F2-4428-9B7D-3F74E65F7572}">
-  <ds:schemaRefs>
-    <ds:schemaRef ds:uri="http://schemas.openxmlformats.org/officeDocument/2006/bibliography"/>
-  </ds:schemaRefs>
-</ds:datastoreItem>
 </file>
</xml_diff>